<commit_message>
#24 and #40 Testing
</commit_message>
<xml_diff>
--- a/Deliverable-1/Functional_Requirements_3-1_Issue40.docx
+++ b/Deliverable-1/Functional_Requirements_3-1_Issue40.docx
@@ -351,6 +351,14 @@
                 <w:rFonts w:eastAsia="Calibri" w:cs="Arial"/>
               </w:rPr>
             </w:pPr>
+            <w:r>
+              <w:rPr>
+                <w:rFonts w:eastAsia="Calibri" w:cs="Arial"/>
+              </w:rPr>
+              <w:t xml:space="preserve"> </w:t>
+            </w:r>
+            <w:bookmarkStart w:id="0" w:name="_GoBack"/>
+            <w:bookmarkEnd w:id="0"/>
           </w:p>
         </w:tc>
       </w:tr>
@@ -1990,8 +1998,6 @@
               </w:rPr>
               <w:t xml:space="preserve"> in</w:t>
             </w:r>
-            <w:bookmarkStart w:id="0" w:name="_GoBack"/>
-            <w:bookmarkEnd w:id="0"/>
             <w:r>
               <w:rPr>
                 <w:rFonts w:eastAsia="Calibri" w:cs="Arial"/>
@@ -3823,7 +3829,7 @@
 </file>
 
 <file path=customXml/itemProps1.xml><?xml version="1.0" encoding="utf-8"?>
-<ds:datastoreItem xmlns:ds="http://schemas.openxmlformats.org/officeDocument/2006/customXml" ds:itemID="{8442C8CB-E0A7-4359-8775-EFC54A865CB4}">
+<ds:datastoreItem xmlns:ds="http://schemas.openxmlformats.org/officeDocument/2006/customXml" ds:itemID="{781AD818-61C9-43EC-8B8D-2A5521D8434E}">
   <ds:schemaRefs>
     <ds:schemaRef ds:uri="http://schemas.openxmlformats.org/officeDocument/2006/bibliography"/>
   </ds:schemaRefs>

</xml_diff>